<commit_message>
upload the new files
</commit_message>
<xml_diff>
--- a/SoftUni Lessons/JavaScript Development/JavaScript Basics March 2020/07. ПРОВЕРКИ/Presentation and Problems Description/PB-JS-Conditional-Statements-Lab.docx
+++ b/SoftUni Lessons/JavaScript Development/JavaScript Basics March 2020/07. ПРОВЕРКИ/Presentation and Problems Description/PB-JS-Conditional-Statements-Lab.docx
@@ -30,15 +30,29 @@
         </w:rPr>
         <w:t xml:space="preserve">Задачи за упражнение в клас и за домашно към курса </w:t>
       </w:r>
-      <w:hyperlink r:id="rId8" w:history="1">
-        <w:r>
-          <w:rPr>
-            <w:rStyle w:val="Hyperlink"/>
-            <w:lang w:val="bg-BG"/>
-          </w:rPr>
-          <w:t>"Основи на програмирането" @ СофтУни</w:t>
-        </w:r>
-      </w:hyperlink>
+      <w:r>
+        <w:fldChar w:fldCharType="begin"/>
+      </w:r>
+      <w:r>
+        <w:instrText xml:space="preserve"> HYPERLINK "https://softuni.bg/courses/programming-basics" </w:instrText>
+      </w:r>
+      <w:r>
+        <w:fldChar w:fldCharType="separate"/>
+      </w:r>
+      <w:r>
+        <w:rPr>
+          <w:rStyle w:val="Hyperlink"/>
+          <w:lang w:val="bg-BG"/>
+        </w:rPr>
+        <w:t>"Основи на програмирането" @ СофтУни</w:t>
+      </w:r>
+      <w:r>
+        <w:rPr>
+          <w:rStyle w:val="Hyperlink"/>
+          <w:lang w:val="bg-BG"/>
+        </w:rPr>
+        <w:fldChar w:fldCharType="end"/>
+      </w:r>
       <w:r>
         <w:rPr>
           <w:lang w:val="bg-BG"/>
@@ -72,15 +86,29 @@
         </w:rPr>
         <w:t xml:space="preserve"> системата: </w:t>
       </w:r>
-      <w:hyperlink r:id="rId9" w:anchor="0" w:history="1">
-        <w:r>
-          <w:rPr>
-            <w:rStyle w:val="Hyperlink"/>
-            <w:lang w:val="bg-BG"/>
-          </w:rPr>
-          <w:t>https://judge.softuni.bg/Contests/Compete/Index/1012</w:t>
-        </w:r>
-      </w:hyperlink>
+      <w:r>
+        <w:fldChar w:fldCharType="begin"/>
+      </w:r>
+      <w:r>
+        <w:instrText xml:space="preserve"> HYPERLINK "https://judge.softuni.bg/Contests/Compete/Index/1012" \l "0" </w:instrText>
+      </w:r>
+      <w:r>
+        <w:fldChar w:fldCharType="separate"/>
+      </w:r>
+      <w:r>
+        <w:rPr>
+          <w:rStyle w:val="Hyperlink"/>
+          <w:lang w:val="bg-BG"/>
+        </w:rPr>
+        <w:t>https://judge.softuni.bg/Contests/Compete/Index/1012</w:t>
+      </w:r>
+      <w:r>
+        <w:rPr>
+          <w:rStyle w:val="Hyperlink"/>
+          <w:lang w:val="bg-BG"/>
+        </w:rPr>
+        <w:fldChar w:fldCharType="end"/>
+      </w:r>
     </w:p>
     <w:p>
       <w:pPr>
@@ -171,7 +199,6 @@
       <w:r>
         <w:rPr>
           <w:noProof/>
-          <w:lang w:val="bg-BG" w:eastAsia="bg-BG"/>
         </w:rPr>
         <w:drawing>
           <wp:inline distT="0" distB="0" distL="0" distR="0" wp14:anchorId="1073423F" wp14:editId="30C11FDD">
@@ -189,7 +216,7 @@
                     <pic:cNvPicPr/>
                   </pic:nvPicPr>
                   <pic:blipFill>
-                    <a:blip r:embed="rId10"/>
+                    <a:blip r:embed="rId8"/>
                     <a:stretch>
                       <a:fillRect/>
                     </a:stretch>
@@ -246,7 +273,6 @@
       <w:r>
         <w:rPr>
           <w:noProof/>
-          <w:lang w:val="bg-BG" w:eastAsia="bg-BG"/>
         </w:rPr>
         <w:drawing>
           <wp:inline distT="0" distB="0" distL="0" distR="0" wp14:anchorId="7BF024DE" wp14:editId="46C352B5">
@@ -264,7 +290,7 @@
                     <pic:cNvPicPr/>
                   </pic:nvPicPr>
                   <pic:blipFill>
-                    <a:blip r:embed="rId11"/>
+                    <a:blip r:embed="rId9"/>
                     <a:stretch>
                       <a:fillRect/>
                     </a:stretch>
@@ -976,7 +1002,6 @@
       <w:r>
         <w:rPr>
           <w:noProof/>
-          <w:lang w:val="bg-BG" w:eastAsia="bg-BG"/>
         </w:rPr>
         <w:drawing>
           <wp:inline distT="0" distB="0" distL="0" distR="0" wp14:anchorId="4E48BF8C" wp14:editId="57E936E0">
@@ -994,7 +1019,7 @@
                     <pic:cNvPicPr/>
                   </pic:nvPicPr>
                   <pic:blipFill>
-                    <a:blip r:embed="rId12"/>
+                    <a:blip r:embed="rId10"/>
                     <a:stretch>
                       <a:fillRect/>
                     </a:stretch>
@@ -1031,7 +1056,6 @@
       <w:r>
         <w:rPr>
           <w:noProof/>
-          <w:lang w:val="bg-BG" w:eastAsia="bg-BG"/>
         </w:rPr>
         <w:drawing>
           <wp:inline distT="0" distB="0" distL="0" distR="0" wp14:anchorId="28EB0120" wp14:editId="5A96E29E">
@@ -1049,7 +1073,7 @@
                     <pic:cNvPicPr/>
                   </pic:nvPicPr>
                   <pic:blipFill>
-                    <a:blip r:embed="rId13"/>
+                    <a:blip r:embed="rId11"/>
                     <a:stretch>
                       <a:fillRect/>
                     </a:stretch>
@@ -1099,7 +1123,6 @@
       <w:r>
         <w:rPr>
           <w:noProof/>
-          <w:lang w:val="bg-BG" w:eastAsia="bg-BG"/>
         </w:rPr>
         <w:drawing>
           <wp:inline distT="0" distB="0" distL="0" distR="0" wp14:anchorId="6980B7DD" wp14:editId="0A1A8BC7">
@@ -1117,7 +1140,7 @@
                     <pic:cNvPicPr/>
                   </pic:nvPicPr>
                   <pic:blipFill>
-                    <a:blip r:embed="rId14"/>
+                    <a:blip r:embed="rId12"/>
                     <a:stretch>
                       <a:fillRect/>
                     </a:stretch>
@@ -1179,39 +1202,27 @@
           <w:b/>
           <w:lang w:val="bg-BG"/>
         </w:rPr>
-        <w:t>isExcellent(input)</w:t>
-      </w:r>
-      <w:r>
-        <w:rPr>
-          <w:lang w:val="bg-BG"/>
-        </w:rPr>
-        <w:t xml:space="preserve">. Създайте една променлива, в която да запазите  </w:t>
-      </w:r>
-      <w:r>
-        <w:rPr>
-          <w:rStyle w:val="Strong"/>
-          <w:lang w:val="bg-BG"/>
-        </w:rPr>
-        <w:t>реално</w:t>
-      </w:r>
-      <w:r>
-        <w:rPr>
-          <w:lang w:val="bg-BG"/>
-        </w:rPr>
-        <w:t xml:space="preserve"> </w:t>
-      </w:r>
-      <w:r>
-        <w:rPr>
-          <w:rStyle w:val="Strong"/>
-          <w:lang w:val="bg-BG"/>
-        </w:rPr>
-        <w:t>число</w:t>
-      </w:r>
-      <w:r>
-        <w:rPr>
-          <w:lang w:val="bg-BG"/>
-        </w:rPr>
-        <w:t xml:space="preserve"> – оценката, което ще прочетете от конзолата:</w:t>
+        <w:t>isExcellent(</w:t>
+      </w:r>
+      <w:r>
+        <w:rPr>
+          <w:b/>
+          <w:lang w:val="bg-BG"/>
+        </w:rPr>
+        <w:t>grade</w:t>
+      </w:r>
+      <w:r>
+        <w:rPr>
+          <w:b/>
+          <w:lang w:val="bg-BG"/>
+        </w:rPr>
+        <w:t>)</w:t>
+      </w:r>
+      <w:r>
+        <w:rPr>
+          <w:lang w:val="bg-BG"/>
+        </w:rPr>
+        <w:t>.</w:t>
       </w:r>
     </w:p>
     <w:p>
@@ -1226,13 +1237,12 @@
       <w:r>
         <w:rPr>
           <w:noProof/>
-          <w:lang w:val="bg-BG" w:eastAsia="bg-BG"/>
         </w:rPr>
         <w:drawing>
-          <wp:inline distT="0" distB="0" distL="0" distR="0" wp14:anchorId="044D91FB" wp14:editId="4211F11E">
-            <wp:extent cx="3482340" cy="912846"/>
-            <wp:effectExtent l="19050" t="19050" r="22860" b="20955"/>
-            <wp:docPr id="2" name="Picture 2"/>
+          <wp:inline distT="0" distB="0" distL="0" distR="0" wp14:anchorId="23B2BECB" wp14:editId="5A338040">
+            <wp:extent cx="4200525" cy="1133475"/>
+            <wp:effectExtent l="19050" t="19050" r="28575" b="28575"/>
+            <wp:docPr id="8" name="Picture 8"/>
             <wp:cNvGraphicFramePr>
               <a:graphicFrameLocks xmlns:a="http://schemas.openxmlformats.org/drawingml/2006/main" noChangeAspect="1"/>
             </wp:cNvGraphicFramePr>
@@ -1244,7 +1254,7 @@
                     <pic:cNvPicPr/>
                   </pic:nvPicPr>
                   <pic:blipFill>
-                    <a:blip r:embed="rId15"/>
+                    <a:blip r:embed="rId13"/>
                     <a:stretch>
                       <a:fillRect/>
                     </a:stretch>
@@ -1252,7 +1262,7 @@
                   <pic:spPr>
                     <a:xfrm>
                       <a:off x="0" y="0"/>
-                      <a:ext cx="3490297" cy="914932"/>
+                      <a:ext cx="4200525" cy="1133475"/>
                     </a:xfrm>
                     <a:prstGeom prst="rect">
                       <a:avLst/>
@@ -1310,14 +1320,13 @@
       <w:r>
         <w:rPr>
           <w:noProof/>
-          <w:lang w:val="bg-BG" w:eastAsia="bg-BG"/>
         </w:rPr>
         <w:lastRenderedPageBreak/>
         <w:drawing>
-          <wp:inline distT="0" distB="0" distL="0" distR="0" wp14:anchorId="1B647473" wp14:editId="15D33675">
-            <wp:extent cx="3620243" cy="1638300"/>
-            <wp:effectExtent l="19050" t="19050" r="18415" b="19050"/>
-            <wp:docPr id="5" name="Picture 5"/>
+          <wp:inline distT="0" distB="0" distL="0" distR="0" wp14:anchorId="2A476614" wp14:editId="243E622B">
+            <wp:extent cx="4096917" cy="1533525"/>
+            <wp:effectExtent l="19050" t="19050" r="18415" b="9525"/>
+            <wp:docPr id="9" name="Picture 9"/>
             <wp:cNvGraphicFramePr>
               <a:graphicFrameLocks xmlns:a="http://schemas.openxmlformats.org/drawingml/2006/main" noChangeAspect="1"/>
             </wp:cNvGraphicFramePr>
@@ -1329,7 +1338,7 @@
                     <pic:cNvPicPr/>
                   </pic:nvPicPr>
                   <pic:blipFill>
-                    <a:blip r:embed="rId16"/>
+                    <a:blip r:embed="rId14"/>
                     <a:stretch>
                       <a:fillRect/>
                     </a:stretch>
@@ -1337,7 +1346,7 @@
                   <pic:spPr>
                     <a:xfrm>
                       <a:off x="0" y="0"/>
-                      <a:ext cx="3623616" cy="1639826"/>
+                      <a:ext cx="4109275" cy="1538151"/>
                     </a:xfrm>
                     <a:prstGeom prst="rect">
                       <a:avLst/>
@@ -1360,295 +1369,11 @@
         <w:pStyle w:val="ListParagraph"/>
         <w:ind w:left="360"/>
         <w:rPr>
-          <w:lang w:val="bg-BG" w:eastAsia="bg-BG"/>
-        </w:rPr>
-      </w:pPr>
-    </w:p>
-    <w:p>
-      <w:pPr>
-        <w:pStyle w:val="ListParagraph"/>
-        <w:numPr>
-          <w:ilvl w:val="0"/>
-          <w:numId w:val="18"/>
-        </w:numPr>
-        <w:spacing w:before="0" w:after="160"/>
-        <w:rPr>
-          <w:lang w:val="bg-BG"/>
-        </w:rPr>
-      </w:pPr>
-      <w:r>
-        <w:rPr>
-          <w:lang w:val="bg-BG" w:eastAsia="bg-BG"/>
-        </w:rPr>
-        <w:t xml:space="preserve">Извикайте функцията с различни входни стойности и я </w:t>
-      </w:r>
-      <w:r>
-        <w:rPr>
-          <w:lang w:val="bg-BG"/>
-        </w:rPr>
-        <w:t xml:space="preserve">стартирайте с </w:t>
-      </w:r>
-      <w:r>
-        <w:rPr>
-          <w:b/>
-          <w:lang w:val="bg-BG"/>
-        </w:rPr>
-        <w:t>Ctrl + F5</w:t>
-      </w:r>
-      <w:r>
-        <w:rPr>
-          <w:lang w:val="bg-BG"/>
-        </w:rPr>
-        <w:t>:</w:t>
-      </w:r>
-    </w:p>
-    <w:p>
-      <w:pPr>
-        <w:pStyle w:val="ListParagraph"/>
-        <w:spacing w:before="0" w:after="160"/>
-        <w:ind w:left="360"/>
-        <w:rPr>
-          <w:lang w:val="bg-BG"/>
-        </w:rPr>
-      </w:pPr>
-    </w:p>
-    <w:p>
-      <w:pPr>
-        <w:pStyle w:val="ListParagraph"/>
-        <w:ind w:left="360"/>
-        <w:rPr>
-          <w:lang w:val="bg-BG" w:eastAsia="bg-BG"/>
-        </w:rPr>
-      </w:pPr>
-      <w:r>
-        <w:rPr>
-          <w:noProof/>
-          <w:lang w:val="bg-BG" w:eastAsia="bg-BG"/>
-        </w:rPr>
-        <w:drawing>
-          <wp:inline distT="0" distB="0" distL="0" distR="0" wp14:anchorId="0F9005DA" wp14:editId="233D3944">
-            <wp:extent cx="1474181" cy="843915"/>
-            <wp:effectExtent l="19050" t="19050" r="12065" b="13335"/>
-            <wp:docPr id="17" name="Picture 17"/>
-            <wp:cNvGraphicFramePr>
-              <a:graphicFrameLocks xmlns:a="http://schemas.openxmlformats.org/drawingml/2006/main" noChangeAspect="1"/>
-            </wp:cNvGraphicFramePr>
-            <a:graphic xmlns:a="http://schemas.openxmlformats.org/drawingml/2006/main">
-              <a:graphicData uri="http://schemas.openxmlformats.org/drawingml/2006/picture">
-                <pic:pic xmlns:pic="http://schemas.openxmlformats.org/drawingml/2006/picture">
-                  <pic:nvPicPr>
-                    <pic:cNvPr id="1" name=""/>
-                    <pic:cNvPicPr/>
-                  </pic:nvPicPr>
-                  <pic:blipFill>
-                    <a:blip r:embed="rId17"/>
-                    <a:stretch>
-                      <a:fillRect/>
-                    </a:stretch>
-                  </pic:blipFill>
-                  <pic:spPr>
-                    <a:xfrm>
-                      <a:off x="0" y="0"/>
-                      <a:ext cx="1475045" cy="844410"/>
-                    </a:xfrm>
-                    <a:prstGeom prst="rect">
-                      <a:avLst/>
-                    </a:prstGeom>
-                    <a:ln>
-                      <a:solidFill>
-                        <a:schemeClr val="accent1"/>
-                      </a:solidFill>
-                    </a:ln>
-                  </pic:spPr>
-                </pic:pic>
-              </a:graphicData>
-            </a:graphic>
-          </wp:inline>
-        </w:drawing>
-      </w:r>
-      <w:r>
-        <w:rPr>
-          <w:lang w:val="bg-BG" w:eastAsia="bg-BG"/>
-        </w:rPr>
-        <w:t xml:space="preserve">      </w:t>
-      </w:r>
-      <w:r>
-        <w:rPr>
-          <w:lang w:val="bg-BG" w:eastAsia="bg-BG"/>
-        </w:rPr>
-        <w:t xml:space="preserve">  </w:t>
-      </w:r>
-      <w:r>
-        <w:rPr>
-          <w:noProof/>
-          <w:lang w:val="bg-BG" w:eastAsia="bg-BG"/>
-        </w:rPr>
-        <w:drawing>
-          <wp:inline distT="0" distB="0" distL="0" distR="0" wp14:anchorId="19D3F57D" wp14:editId="6B699293">
-            <wp:extent cx="3354540" cy="828675"/>
-            <wp:effectExtent l="19050" t="19050" r="17780" b="9525"/>
-            <wp:docPr id="6" name="Picture 6"/>
-            <wp:cNvGraphicFramePr>
-              <a:graphicFrameLocks xmlns:a="http://schemas.openxmlformats.org/drawingml/2006/main" noChangeAspect="1"/>
-            </wp:cNvGraphicFramePr>
-            <a:graphic xmlns:a="http://schemas.openxmlformats.org/drawingml/2006/main">
-              <a:graphicData uri="http://schemas.openxmlformats.org/drawingml/2006/picture">
-                <pic:pic xmlns:pic="http://schemas.openxmlformats.org/drawingml/2006/picture">
-                  <pic:nvPicPr>
-                    <pic:cNvPr id="1" name=""/>
-                    <pic:cNvPicPr/>
-                  </pic:nvPicPr>
-                  <pic:blipFill>
-                    <a:blip r:embed="rId18"/>
-                    <a:stretch>
-                      <a:fillRect/>
-                    </a:stretch>
-                  </pic:blipFill>
-                  <pic:spPr>
-                    <a:xfrm>
-                      <a:off x="0" y="0"/>
-                      <a:ext cx="3379183" cy="834763"/>
-                    </a:xfrm>
-                    <a:prstGeom prst="rect">
-                      <a:avLst/>
-                    </a:prstGeom>
-                    <a:ln>
-                      <a:solidFill>
-                        <a:schemeClr val="accent1"/>
-                      </a:solidFill>
-                    </a:ln>
-                  </pic:spPr>
-                </pic:pic>
-              </a:graphicData>
-            </a:graphic>
-          </wp:inline>
-        </w:drawing>
-      </w:r>
-    </w:p>
-    <w:p>
-      <w:pPr>
-        <w:pStyle w:val="ListParagraph"/>
-        <w:ind w:left="360"/>
-        <w:rPr>
-          <w:lang w:val="bg-BG" w:eastAsia="bg-BG"/>
-        </w:rPr>
-      </w:pPr>
-    </w:p>
-    <w:p>
-      <w:pPr>
-        <w:pStyle w:val="ListParagraph"/>
-        <w:ind w:left="360"/>
-        <w:rPr>
-          <w:lang w:val="bg-BG"/>
-        </w:rPr>
-      </w:pPr>
-    </w:p>
-    <w:p>
-      <w:pPr>
-        <w:pStyle w:val="ListParagraph"/>
-        <w:ind w:left="360"/>
-        <w:rPr>
-          <w:lang w:val="bg-BG"/>
-        </w:rPr>
-      </w:pPr>
-      <w:r>
-        <w:rPr>
-          <w:noProof/>
-          <w:lang w:val="bg-BG" w:eastAsia="bg-BG"/>
-        </w:rPr>
-        <w:drawing>
-          <wp:inline distT="0" distB="0" distL="0" distR="0" wp14:anchorId="5489A3FD" wp14:editId="3F64FD39">
-            <wp:extent cx="1481236" cy="840105"/>
-            <wp:effectExtent l="19050" t="19050" r="24130" b="17145"/>
-            <wp:docPr id="16" name="Picture 16"/>
-            <wp:cNvGraphicFramePr>
-              <a:graphicFrameLocks xmlns:a="http://schemas.openxmlformats.org/drawingml/2006/main" noChangeAspect="1"/>
-            </wp:cNvGraphicFramePr>
-            <a:graphic xmlns:a="http://schemas.openxmlformats.org/drawingml/2006/main">
-              <a:graphicData uri="http://schemas.openxmlformats.org/drawingml/2006/picture">
-                <pic:pic xmlns:pic="http://schemas.openxmlformats.org/drawingml/2006/picture">
-                  <pic:nvPicPr>
-                    <pic:cNvPr id="1" name=""/>
-                    <pic:cNvPicPr/>
-                  </pic:nvPicPr>
-                  <pic:blipFill>
-                    <a:blip r:embed="rId19"/>
-                    <a:stretch>
-                      <a:fillRect/>
-                    </a:stretch>
-                  </pic:blipFill>
-                  <pic:spPr>
-                    <a:xfrm>
-                      <a:off x="0" y="0"/>
-                      <a:ext cx="1490470" cy="845342"/>
-                    </a:xfrm>
-                    <a:prstGeom prst="rect">
-                      <a:avLst/>
-                    </a:prstGeom>
-                    <a:ln>
-                      <a:solidFill>
-                        <a:schemeClr val="accent1"/>
-                      </a:solidFill>
-                    </a:ln>
-                  </pic:spPr>
-                </pic:pic>
-              </a:graphicData>
-            </a:graphic>
-          </wp:inline>
-        </w:drawing>
-      </w:r>
-      <w:r>
-        <w:rPr>
-          <w:lang w:val="bg-BG"/>
-        </w:rPr>
-        <w:t xml:space="preserve">         </w:t>
-      </w:r>
-      <w:r>
-        <w:rPr>
-          <w:noProof/>
-          <w:lang w:val="bg-BG" w:eastAsia="bg-BG"/>
-        </w:rPr>
-        <w:drawing>
-          <wp:inline distT="0" distB="0" distL="0" distR="0" wp14:anchorId="41E912A9" wp14:editId="0651F033">
-            <wp:extent cx="3300730" cy="863600"/>
-            <wp:effectExtent l="19050" t="19050" r="13970" b="12700"/>
-            <wp:docPr id="7" name="Picture 7"/>
-            <wp:cNvGraphicFramePr>
-              <a:graphicFrameLocks xmlns:a="http://schemas.openxmlformats.org/drawingml/2006/main" noChangeAspect="1"/>
-            </wp:cNvGraphicFramePr>
-            <a:graphic xmlns:a="http://schemas.openxmlformats.org/drawingml/2006/main">
-              <a:graphicData uri="http://schemas.openxmlformats.org/drawingml/2006/picture">
-                <pic:pic xmlns:pic="http://schemas.openxmlformats.org/drawingml/2006/picture">
-                  <pic:nvPicPr>
-                    <pic:cNvPr id="1" name=""/>
-                    <pic:cNvPicPr/>
-                  </pic:nvPicPr>
-                  <pic:blipFill>
-                    <a:blip r:embed="rId20"/>
-                    <a:stretch>
-                      <a:fillRect/>
-                    </a:stretch>
-                  </pic:blipFill>
-                  <pic:spPr>
-                    <a:xfrm>
-                      <a:off x="0" y="0"/>
-                      <a:ext cx="3395001" cy="888265"/>
-                    </a:xfrm>
-                    <a:prstGeom prst="rect">
-                      <a:avLst/>
-                    </a:prstGeom>
-                    <a:ln>
-                      <a:solidFill>
-                        <a:schemeClr val="accent1"/>
-                      </a:solidFill>
-                    </a:ln>
-                  </pic:spPr>
-                </pic:pic>
-              </a:graphicData>
-            </a:graphic>
-          </wp:inline>
-        </w:drawing>
-      </w:r>
+          <w:lang w:val="bg-BG"/>
+        </w:rPr>
+      </w:pPr>
+      <w:bookmarkStart w:id="0" w:name="_GoBack"/>
+      <w:bookmarkEnd w:id="0"/>
     </w:p>
     <w:p>
       <w:pPr>
@@ -2366,13 +2091,12 @@
       <w:r>
         <w:rPr>
           <w:noProof/>
-          <w:lang w:val="bg-BG" w:eastAsia="bg-BG"/>
         </w:rPr>
         <w:drawing>
-          <wp:inline distT="0" distB="0" distL="0" distR="0" wp14:anchorId="1022780B" wp14:editId="156408A1">
-            <wp:extent cx="3486150" cy="933450"/>
-            <wp:effectExtent l="19050" t="19050" r="19050" b="19050"/>
-            <wp:docPr id="49" name="Picture 49"/>
+          <wp:inline distT="0" distB="0" distL="0" distR="0" wp14:anchorId="185A3849" wp14:editId="716EC4FE">
+            <wp:extent cx="3438525" cy="922233"/>
+            <wp:effectExtent l="19050" t="19050" r="9525" b="11430"/>
+            <wp:docPr id="12" name="Picture 12"/>
             <wp:cNvGraphicFramePr>
               <a:graphicFrameLocks xmlns:a="http://schemas.openxmlformats.org/drawingml/2006/main" noChangeAspect="1"/>
             </wp:cNvGraphicFramePr>
@@ -2384,7 +2108,7 @@
                     <pic:cNvPicPr/>
                   </pic:nvPicPr>
                   <pic:blipFill>
-                    <a:blip r:embed="rId21"/>
+                    <a:blip r:embed="rId15"/>
                     <a:stretch>
                       <a:fillRect/>
                     </a:stretch>
@@ -2392,7 +2116,7 @@
                   <pic:spPr>
                     <a:xfrm>
                       <a:off x="0" y="0"/>
-                      <a:ext cx="3486150" cy="933450"/>
+                      <a:ext cx="3465965" cy="929593"/>
                     </a:xfrm>
                     <a:prstGeom prst="rect">
                       <a:avLst/>
@@ -2465,14 +2189,12 @@
       <w:r>
         <w:rPr>
           <w:noProof/>
-          <w:lang w:val="bg-BG" w:eastAsia="bg-BG"/>
-        </w:rPr>
-        <w:lastRenderedPageBreak/>
+        </w:rPr>
         <w:drawing>
-          <wp:inline distT="0" distB="0" distL="0" distR="0" wp14:anchorId="39ABB8AB" wp14:editId="0BD84A19">
-            <wp:extent cx="2447925" cy="1162050"/>
-            <wp:effectExtent l="19050" t="19050" r="28575" b="19050"/>
-            <wp:docPr id="51" name="Picture 51"/>
+          <wp:inline distT="0" distB="0" distL="0" distR="0" wp14:anchorId="340B390B" wp14:editId="255E1262">
+            <wp:extent cx="2050256" cy="1171575"/>
+            <wp:effectExtent l="19050" t="19050" r="26670" b="9525"/>
+            <wp:docPr id="14" name="Picture 14"/>
             <wp:cNvGraphicFramePr>
               <a:graphicFrameLocks xmlns:a="http://schemas.openxmlformats.org/drawingml/2006/main" noChangeAspect="1"/>
             </wp:cNvGraphicFramePr>
@@ -2484,7 +2206,7 @@
                     <pic:cNvPicPr/>
                   </pic:nvPicPr>
                   <pic:blipFill>
-                    <a:blip r:embed="rId22"/>
+                    <a:blip r:embed="rId16"/>
                     <a:stretch>
                       <a:fillRect/>
                     </a:stretch>
@@ -2492,7 +2214,7 @@
                   <pic:spPr>
                     <a:xfrm>
                       <a:off x="0" y="0"/>
-                      <a:ext cx="2447925" cy="1162050"/>
+                      <a:ext cx="2062071" cy="1178326"/>
                     </a:xfrm>
                     <a:prstGeom prst="rect">
                       <a:avLst/>
@@ -3219,6 +2941,7 @@
         <w:rPr>
           <w:lang w:val="bg-BG"/>
         </w:rPr>
+        <w:lastRenderedPageBreak/>
         <w:t>Извадете eдно цяло число от аргу</w:t>
       </w:r>
       <w:r>
@@ -3254,13 +2977,12 @@
       <w:r>
         <w:rPr>
           <w:noProof/>
-          <w:lang w:val="bg-BG" w:eastAsia="bg-BG"/>
         </w:rPr>
         <w:drawing>
-          <wp:inline distT="0" distB="0" distL="0" distR="0" wp14:anchorId="039F499F" wp14:editId="10D81681">
-            <wp:extent cx="3438525" cy="762000"/>
-            <wp:effectExtent l="19050" t="19050" r="28575" b="19050"/>
-            <wp:docPr id="57" name="Picture 57"/>
+          <wp:inline distT="0" distB="0" distL="0" distR="0" wp14:anchorId="186F7D8D" wp14:editId="1AEA8E40">
+            <wp:extent cx="3381375" cy="850798"/>
+            <wp:effectExtent l="19050" t="19050" r="9525" b="26035"/>
+            <wp:docPr id="15" name="Picture 15"/>
             <wp:cNvGraphicFramePr>
               <a:graphicFrameLocks xmlns:a="http://schemas.openxmlformats.org/drawingml/2006/main" noChangeAspect="1"/>
             </wp:cNvGraphicFramePr>
@@ -3272,7 +2994,7 @@
                     <pic:cNvPicPr/>
                   </pic:nvPicPr>
                   <pic:blipFill>
-                    <a:blip r:embed="rId23"/>
+                    <a:blip r:embed="rId17"/>
                     <a:stretch>
                       <a:fillRect/>
                     </a:stretch>
@@ -3280,7 +3002,7 @@
                   <pic:spPr>
                     <a:xfrm>
                       <a:off x="0" y="0"/>
-                      <a:ext cx="3438525" cy="762000"/>
+                      <a:ext cx="3391055" cy="853234"/>
                     </a:xfrm>
                     <a:prstGeom prst="rect">
                       <a:avLst/>
@@ -3297,6 +3019,12 @@
           </wp:inline>
         </w:drawing>
       </w:r>
+      <w:r>
+        <w:rPr>
+          <w:lang w:val="bg-BG"/>
+        </w:rPr>
+        <w:br w:type="textWrapping" w:clear="all"/>
+      </w:r>
     </w:p>
     <w:p>
       <w:pPr>
@@ -3344,13 +3072,12 @@
       <w:r>
         <w:rPr>
           <w:noProof/>
-          <w:lang w:val="bg-BG" w:eastAsia="bg-BG"/>
         </w:rPr>
         <w:drawing>
-          <wp:inline distT="0" distB="0" distL="0" distR="0" wp14:anchorId="4CE4201D" wp14:editId="66B0DCCA">
-            <wp:extent cx="3438525" cy="1455513"/>
-            <wp:effectExtent l="19050" t="19050" r="9525" b="11430"/>
-            <wp:docPr id="59" name="Picture 59"/>
+          <wp:inline distT="0" distB="0" distL="0" distR="0" wp14:anchorId="14B50D6F" wp14:editId="312254CD">
+            <wp:extent cx="3329238" cy="1657350"/>
+            <wp:effectExtent l="19050" t="19050" r="24130" b="19050"/>
+            <wp:docPr id="18" name="Picture 18"/>
             <wp:cNvGraphicFramePr>
               <a:graphicFrameLocks xmlns:a="http://schemas.openxmlformats.org/drawingml/2006/main" noChangeAspect="1"/>
             </wp:cNvGraphicFramePr>
@@ -3362,7 +3089,7 @@
                     <pic:cNvPicPr/>
                   </pic:nvPicPr>
                   <pic:blipFill>
-                    <a:blip r:embed="rId24"/>
+                    <a:blip r:embed="rId18"/>
                     <a:stretch>
                       <a:fillRect/>
                     </a:stretch>
@@ -3370,7 +3097,7 @@
                   <pic:spPr>
                     <a:xfrm>
                       <a:off x="0" y="0"/>
-                      <a:ext cx="3451273" cy="1460909"/>
+                      <a:ext cx="3333101" cy="1659273"/>
                     </a:xfrm>
                     <a:prstGeom prst="rect">
                       <a:avLst/>
@@ -3434,13 +3161,12 @@
       <w:r>
         <w:rPr>
           <w:noProof/>
-          <w:lang w:val="bg-BG" w:eastAsia="bg-BG"/>
         </w:rPr>
         <w:drawing>
-          <wp:inline distT="0" distB="0" distL="0" distR="0" wp14:anchorId="2A130C92" wp14:editId="37D6190D">
-            <wp:extent cx="3419475" cy="1885950"/>
-            <wp:effectExtent l="19050" t="19050" r="28575" b="19050"/>
-            <wp:docPr id="60" name="Picture 60"/>
+          <wp:inline distT="0" distB="0" distL="0" distR="0" wp14:anchorId="524A181D" wp14:editId="46F279BF">
+            <wp:extent cx="3286125" cy="2212228"/>
+            <wp:effectExtent l="19050" t="19050" r="9525" b="17145"/>
+            <wp:docPr id="20" name="Picture 20"/>
             <wp:cNvGraphicFramePr>
               <a:graphicFrameLocks xmlns:a="http://schemas.openxmlformats.org/drawingml/2006/main" noChangeAspect="1"/>
             </wp:cNvGraphicFramePr>
@@ -3452,7 +3178,7 @@
                     <pic:cNvPicPr/>
                   </pic:nvPicPr>
                   <pic:blipFill>
-                    <a:blip r:embed="rId25"/>
+                    <a:blip r:embed="rId19"/>
                     <a:stretch>
                       <a:fillRect/>
                     </a:stretch>
@@ -3460,7 +3186,7 @@
                   <pic:spPr>
                     <a:xfrm>
                       <a:off x="0" y="0"/>
-                      <a:ext cx="3419475" cy="1885950"/>
+                      <a:ext cx="3329182" cy="2241214"/>
                     </a:xfrm>
                     <a:prstGeom prst="rect">
                       <a:avLst/>
@@ -3494,7 +3220,6 @@
         <w:rPr>
           <w:bCs/>
         </w:rPr>
-        <w:lastRenderedPageBreak/>
         <w:t>Изписване на число до 9 с думи</w:t>
       </w:r>
     </w:p>
@@ -4229,6 +3954,7 @@
         <w:rPr>
           <w:lang w:val="bg-BG"/>
         </w:rPr>
+        <w:lastRenderedPageBreak/>
         <w:t>Примерен вход и изход</w:t>
       </w:r>
     </w:p>
@@ -5134,8 +4860,6 @@
         </w:numPr>
         <w:spacing w:before="40" w:line="240" w:lineRule="auto"/>
       </w:pPr>
-      <w:bookmarkStart w:id="0" w:name="_GoBack"/>
-      <w:bookmarkEnd w:id="0"/>
       <w:r>
         <w:t>Лица на фигури</w:t>
       </w:r>
@@ -5947,10 +5671,27 @@
       <w:pPr>
         <w:pStyle w:val="Heading1"/>
       </w:pPr>
-      <w:r>
-        <w:lastRenderedPageBreak/>
-        <w:t>Примерна изпитна задача</w:t>
-      </w:r>
+      <w:proofErr w:type="spellStart"/>
+      <w:r>
+        <w:t>Примерна</w:t>
+      </w:r>
+      <w:proofErr w:type="spellEnd"/>
+      <w:r>
+        <w:t xml:space="preserve"> </w:t>
+      </w:r>
+      <w:proofErr w:type="spellStart"/>
+      <w:r>
+        <w:t>изпитна</w:t>
+      </w:r>
+      <w:proofErr w:type="spellEnd"/>
+      <w:r>
+        <w:t xml:space="preserve"> </w:t>
+      </w:r>
+      <w:proofErr w:type="spellStart"/>
+      <w:r>
+        <w:t>задача</w:t>
+      </w:r>
+      <w:proofErr w:type="spellEnd"/>
     </w:p>
     <w:p>
       <w:pPr>
@@ -6129,6 +5870,7 @@
           <w:szCs w:val="22"/>
           <w:lang w:val="bg-BG"/>
         </w:rPr>
+        <w:lastRenderedPageBreak/>
         <w:t xml:space="preserve">Ако поръчаните играчки са </w:t>
       </w:r>
       <w:r>
@@ -7008,7 +6750,6 @@
                 <w:b/>
                 <w:lang w:val="bg-BG"/>
               </w:rPr>
-              <w:lastRenderedPageBreak/>
               <w:t>Наем</w:t>
             </w:r>
             <w:r>
@@ -7170,7 +6911,6 @@
                 <w:b/>
                 <w:lang w:val="bg-BG"/>
               </w:rPr>
-              <w:lastRenderedPageBreak/>
               <w:t>Вход</w:t>
             </w:r>
           </w:p>
@@ -7579,8 +7319,8 @@
       </w:pPr>
     </w:p>
     <w:sectPr>
-      <w:headerReference w:type="default" r:id="rId26"/>
-      <w:footerReference w:type="default" r:id="rId27"/>
+      <w:headerReference w:type="default" r:id="rId20"/>
+      <w:footerReference w:type="default" r:id="rId21"/>
       <w:pgSz w:w="11909" w:h="16834" w:code="9"/>
       <w:pgMar w:top="567" w:right="737" w:bottom="1077" w:left="737" w:header="567" w:footer="794" w:gutter="0"/>
       <w:cols w:space="720"/>
@@ -7624,7 +7364,6 @@
     <w:r>
       <w:rPr>
         <w:noProof/>
-        <w:lang w:val="bg-BG" w:eastAsia="bg-BG"/>
       </w:rPr>
       <mc:AlternateContent>
         <mc:Choice Requires="wps">
@@ -7683,7 +7422,7 @@
         </mc:Choice>
         <mc:Fallback>
           <w:pict>
-            <v:line w14:anchorId="2E2A1214" id="Straight Connector 1" o:spid="_x0000_s1026" style="position:absolute;flip:y;z-index:251653120;visibility:visible;mso-wrap-style:square;mso-wrap-distance-left:9pt;mso-wrap-distance-top:0;mso-wrap-distance-right:9pt;mso-wrap-distance-bottom:0;mso-position-horizontal:absolute;mso-position-horizontal-relative:text;mso-position-vertical:absolute;mso-position-vertical-relative:text" from="-.1pt,5.7pt" to="520.7pt,5.7pt" o:gfxdata="UEsDBBQABgAIAAAAIQC2gziS/gAAAOEBAAATAAAAW0NvbnRlbnRfVHlwZXNdLnhtbJSRQU7DMBBF&#10;90jcwfIWJU67QAgl6YK0S0CoHGBkTxKLZGx5TGhvj5O2G0SRWNoz/78nu9wcxkFMGNg6quQqL6RA&#10;0s5Y6ir5vt9lD1JwBDIwOMJKHpHlpr69KfdHjyxSmriSfYz+USnWPY7AufNIadK6MEJMx9ApD/oD&#10;OlTrorhX2lFEilmcO2RdNtjC5xDF9pCuTyYBB5bi6bQ4syoJ3g9WQ0ymaiLzg5KdCXlKLjvcW893&#10;SUOqXwnz5DrgnHtJTxOsQfEKIT7DmDSUCaxw7Rqn8787ZsmRM9e2VmPeBN4uqYvTtW7jvijg9N/y&#10;JsXecLq0q+WD6m8AAAD//wMAUEsDBBQABgAIAAAAIQA4/SH/1gAAAJQBAAALAAAAX3JlbHMvLnJl&#10;bHOkkMFqwzAMhu+DvYPRfXGawxijTi+j0GvpHsDYimMaW0Yy2fr2M4PBMnrbUb/Q94l/f/hMi1qR&#10;JVI2sOt6UJgd+ZiDgffL8ekFlFSbvV0oo4EbChzGx4f9GRdb25HMsYhqlCwG5lrLq9biZkxWOiqY&#10;22YiTra2kYMu1l1tQD30/bPm3wwYN0x18gb45AdQl1tp5j/sFB2T0FQ7R0nTNEV3j6o9feQzro1i&#10;OWA14Fm+Q8a1a8+Bvu/d/dMb2JY5uiPbhG/ktn4cqGU/er3pcvwCAAD//wMAUEsDBBQABgAIAAAA&#10;IQDizdnY6gEAACIEAAAOAAAAZHJzL2Uyb0RvYy54bWysU02P2yAQvVfqf0DcG9vZKltZcfaQVXqp&#10;2qjb7Z1giJGAQQONk3/fASfuqh+HVr0gGOa9mfcY1g9nZ9lJYTTgO94sas6Ul9Abf+z485fdm3ec&#10;xSR8Lyx41fGLivxh8/rVegytWsIAtlfIiMTHdgwdH1IKbVVFOSgn4gKC8nSpAZ1IdMRj1aMYid3Z&#10;alnXq2oE7AOCVDFS9HG65JvCr7WS6ZPWUSVmO069pbJiWQ95rTZr0R5RhMHIaxviH7pwwngqOlM9&#10;iiTYNzS/UDkjESLotJDgKtDaSFU0kJqm/knN0yCCKlrInBhmm+L/o5UfT3tkpqe348wLR0/0lFCY&#10;45DYFrwnAwFZk30aQ2wpfev3eD3FsMcs+qzRMW1N+JppcoSEsXNx+TK7rM6JSQquVs3bZkWPIW93&#10;1USRgQFjeq/AsbzpuDU+GyBacfoQE5Wl1FtKDlvPRqq5vK8zn6ABQt8XQARr+p2xNqdFPB62FtlJ&#10;0Bjs7u6b5V1WRGQv0uhkPQWzzklZ2aWLVVOpz0qTU6Rg0lhmVM20QkrlU3GqMFF2hmlqYQbWU2t5&#10;uP8EvOZnqCrz+zfgGVEqg08z2BkP+Lvq6XxrWU/5Nwcm3dmCA/SX8ubFGhrE4tz10+RJf3ku8B9f&#10;e/MdAAD//wMAUEsDBBQABgAIAAAAIQDa4gz03wAAAAgBAAAPAAAAZHJzL2Rvd25yZXYueG1sTI9B&#10;S8NAEIXvgv9hGcFbu5tSW0mzKaJYPAjFtgi9bbPTJHR3Nma3afTXu8GDvc2893jzTbbsrWEdtr52&#10;JCEZC2BIhdM1lRJ229fRIzAfFGllHKGEb/SwzG9vMpVqd6EP7DahZLGEfKokVCE0Kee+qNAqP3YN&#10;UvSOrrUqxLUtuW7VJZZbwydCzLhVNcULlWrwucLitDlbCS8Pa777/Jlv9+uZWH2t3s1b0hkp7+/6&#10;pwWwgH34D8OAH9Ehj0wHdybtmZEwmsRglJMpsMEW02E6/Ck8z/j1A/kvAAAA//8DAFBLAQItABQA&#10;BgAIAAAAIQC2gziS/gAAAOEBAAATAAAAAAAAAAAAAAAAAAAAAABbQ29udGVudF9UeXBlc10ueG1s&#10;UEsBAi0AFAAGAAgAAAAhADj9If/WAAAAlAEAAAsAAAAAAAAAAAAAAAAALwEAAF9yZWxzLy5yZWxz&#10;UEsBAi0AFAAGAAgAAAAhAOLN2djqAQAAIgQAAA4AAAAAAAAAAAAAAAAALgIAAGRycy9lMm9Eb2Mu&#10;eG1sUEsBAi0AFAAGAAgAAAAhANriDPTfAAAACAEAAA8AAAAAAAAAAAAAAAAARAQAAGRycy9kb3du&#10;cmV2LnhtbFBLBQYAAAAABAAEAPMAAABQBQAAAAA=&#10;" strokecolor="#f37123" strokeweight="1pt">
+            <v:line w14:anchorId="37EB5A9E" id="Straight Connector 1" o:spid="_x0000_s1026" style="position:absolute;flip:y;z-index:251653120;visibility:visible;mso-wrap-style:square;mso-wrap-distance-left:9pt;mso-wrap-distance-top:0;mso-wrap-distance-right:9pt;mso-wrap-distance-bottom:0;mso-position-horizontal:absolute;mso-position-horizontal-relative:text;mso-position-vertical:absolute;mso-position-vertical-relative:text" from="-.1pt,5.7pt" to="520.7pt,5.7pt" o:gfxdata="UEsDBBQABgAIAAAAIQC2gziS/gAAAOEBAAATAAAAW0NvbnRlbnRfVHlwZXNdLnhtbJSRQU7DMBBF&#10;90jcwfIWJU67QAgl6YK0S0CoHGBkTxKLZGx5TGhvj5O2G0SRWNoz/78nu9wcxkFMGNg6quQqL6RA&#10;0s5Y6ir5vt9lD1JwBDIwOMJKHpHlpr69KfdHjyxSmriSfYz+USnWPY7AufNIadK6MEJMx9ApD/oD&#10;OlTrorhX2lFEilmcO2RdNtjC5xDF9pCuTyYBB5bi6bQ4syoJ3g9WQ0ymaiLzg5KdCXlKLjvcW893&#10;SUOqXwnz5DrgnHtJTxOsQfEKIT7DmDSUCaxw7Rqn8787ZsmRM9e2VmPeBN4uqYvTtW7jvijg9N/y&#10;JsXecLq0q+WD6m8AAAD//wMAUEsDBBQABgAIAAAAIQA4/SH/1gAAAJQBAAALAAAAX3JlbHMvLnJl&#10;bHOkkMFqwzAMhu+DvYPRfXGawxijTi+j0GvpHsDYimMaW0Yy2fr2M4PBMnrbUb/Q94l/f/hMi1qR&#10;JVI2sOt6UJgd+ZiDgffL8ekFlFSbvV0oo4EbChzGx4f9GRdb25HMsYhqlCwG5lrLq9biZkxWOiqY&#10;22YiTra2kYMu1l1tQD30/bPm3wwYN0x18gb45AdQl1tp5j/sFB2T0FQ7R0nTNEV3j6o9feQzro1i&#10;OWA14Fm+Q8a1a8+Bvu/d/dMb2JY5uiPbhG/ktn4cqGU/er3pcvwCAAD//wMAUEsDBBQABgAIAAAA&#10;IQDizdnY6gEAACIEAAAOAAAAZHJzL2Uyb0RvYy54bWysU02P2yAQvVfqf0DcG9vZKltZcfaQVXqp&#10;2qjb7Z1giJGAQQONk3/fASfuqh+HVr0gGOa9mfcY1g9nZ9lJYTTgO94sas6Ul9Abf+z485fdm3ec&#10;xSR8Lyx41fGLivxh8/rVegytWsIAtlfIiMTHdgwdH1IKbVVFOSgn4gKC8nSpAZ1IdMRj1aMYid3Z&#10;alnXq2oE7AOCVDFS9HG65JvCr7WS6ZPWUSVmO069pbJiWQ95rTZr0R5RhMHIaxviH7pwwngqOlM9&#10;iiTYNzS/UDkjESLotJDgKtDaSFU0kJqm/knN0yCCKlrInBhmm+L/o5UfT3tkpqe348wLR0/0lFCY&#10;45DYFrwnAwFZk30aQ2wpfev3eD3FsMcs+qzRMW1N+JppcoSEsXNx+TK7rM6JSQquVs3bZkWPIW93&#10;1USRgQFjeq/AsbzpuDU+GyBacfoQE5Wl1FtKDlvPRqq5vK8zn6ABQt8XQARr+p2xNqdFPB62FtlJ&#10;0Bjs7u6b5V1WRGQv0uhkPQWzzklZ2aWLVVOpz0qTU6Rg0lhmVM20QkrlU3GqMFF2hmlqYQbWU2t5&#10;uP8EvOZnqCrz+zfgGVEqg08z2BkP+Lvq6XxrWU/5Nwcm3dmCA/SX8ubFGhrE4tz10+RJf3ku8B9f&#10;e/MdAAD//wMAUEsDBBQABgAIAAAAIQDa4gz03wAAAAgBAAAPAAAAZHJzL2Rvd25yZXYueG1sTI9B&#10;S8NAEIXvgv9hGcFbu5tSW0mzKaJYPAjFtgi9bbPTJHR3Nma3afTXu8GDvc2893jzTbbsrWEdtr52&#10;JCEZC2BIhdM1lRJ229fRIzAfFGllHKGEb/SwzG9vMpVqd6EP7DahZLGEfKokVCE0Kee+qNAqP3YN&#10;UvSOrrUqxLUtuW7VJZZbwydCzLhVNcULlWrwucLitDlbCS8Pa777/Jlv9+uZWH2t3s1b0hkp7+/6&#10;pwWwgH34D8OAH9Ehj0wHdybtmZEwmsRglJMpsMEW02E6/Ck8z/j1A/kvAAAA//8DAFBLAQItABQA&#10;BgAIAAAAIQC2gziS/gAAAOEBAAATAAAAAAAAAAAAAAAAAAAAAABbQ29udGVudF9UeXBlc10ueG1s&#10;UEsBAi0AFAAGAAgAAAAhADj9If/WAAAAlAEAAAsAAAAAAAAAAAAAAAAALwEAAF9yZWxzLy5yZWxz&#10;UEsBAi0AFAAGAAgAAAAhAOLN2djqAQAAIgQAAA4AAAAAAAAAAAAAAAAALgIAAGRycy9lMm9Eb2Mu&#10;eG1sUEsBAi0AFAAGAAgAAAAhANriDPTfAAAACAEAAA8AAAAAAAAAAAAAAAAARAQAAGRycy9kb3du&#10;cmV2LnhtbFBLBQYAAAAABAAEAPMAAABQBQAAAAA=&#10;" strokecolor="#f37123" strokeweight="1pt">
               <v:stroke endcap="round"/>
             </v:line>
           </w:pict>
@@ -7693,7 +7432,6 @@
     <w:r>
       <w:rPr>
         <w:noProof/>
-        <w:lang w:val="bg-BG" w:eastAsia="bg-BG"/>
       </w:rPr>
       <mc:AlternateContent>
         <mc:Choice Requires="wps">
@@ -7785,7 +7523,6 @@
     <w:r>
       <w:rPr>
         <w:noProof/>
-        <w:lang w:val="bg-BG" w:eastAsia="bg-BG"/>
       </w:rPr>
       <w:drawing>
         <wp:anchor distT="0" distB="0" distL="114300" distR="114300" simplePos="0" relativeHeight="251654144" behindDoc="0" locked="0" layoutInCell="1" allowOverlap="1" wp14:anchorId="615DE8B9" wp14:editId="6AB5FDA9">
@@ -7854,7 +7591,6 @@
     <w:r>
       <w:rPr>
         <w:noProof/>
-        <w:lang w:val="bg-BG" w:eastAsia="bg-BG"/>
       </w:rPr>
       <mc:AlternateContent>
         <mc:Choice Requires="wps">
@@ -7919,7 +7655,7 @@
         </mc:Choice>
         <mc:Fallback>
           <w:pict>
-            <v:line w14:anchorId="6E1E7622" id="Straight Connector 19" o:spid="_x0000_s1026" style="position:absolute;flip:y;z-index:251655168;visibility:visible;mso-wrap-style:square;mso-width-percent:0;mso-height-percent:0;mso-wrap-distance-left:9pt;mso-wrap-distance-top:0;mso-wrap-distance-right:9pt;mso-wrap-distance-bottom:0;mso-position-horizontal:absolute;mso-position-horizontal-relative:text;mso-position-vertical:absolute;mso-position-vertical-relative:text;mso-width-percent:0;mso-height-percent:0;mso-width-relative:page;mso-height-relative:page" from="-.1pt,5.2pt" to="520.7pt,5.2pt" o:gfxdata="UEsDBBQABgAIAAAAIQC2gziS/gAAAOEBAAATAAAAW0NvbnRlbnRfVHlwZXNdLnhtbJSRQU7DMBBF&#10;90jcwfIWJU67QAgl6YK0S0CoHGBkTxKLZGx5TGhvj5O2G0SRWNoz/78nu9wcxkFMGNg6quQqL6RA&#10;0s5Y6ir5vt9lD1JwBDIwOMJKHpHlpr69KfdHjyxSmriSfYz+USnWPY7AufNIadK6MEJMx9ApD/oD&#10;OlTrorhX2lFEilmcO2RdNtjC5xDF9pCuTyYBB5bi6bQ4syoJ3g9WQ0ymaiLzg5KdCXlKLjvcW893&#10;SUOqXwnz5DrgnHtJTxOsQfEKIT7DmDSUCaxw7Rqn8787ZsmRM9e2VmPeBN4uqYvTtW7jvijg9N/y&#10;JsXecLq0q+WD6m8AAAD//wMAUEsDBBQABgAIAAAAIQA4/SH/1gAAAJQBAAALAAAAX3JlbHMvLnJl&#10;bHOkkMFqwzAMhu+DvYPRfXGawxijTi+j0GvpHsDYimMaW0Yy2fr2M4PBMnrbUb/Q94l/f/hMi1qR&#10;JVI2sOt6UJgd+ZiDgffL8ekFlFSbvV0oo4EbChzGx4f9GRdb25HMsYhqlCwG5lrLq9biZkxWOiqY&#10;22YiTra2kYMu1l1tQD30/bPm3wwYN0x18gb45AdQl1tp5j/sFB2T0FQ7R0nTNEV3j6o9feQzro1i&#10;OWA14Fm+Q8a1a8+Bvu/d/dMb2JY5uiPbhG/ktn4cqGU/er3pcvwCAAD//wMAUEsDBBQABgAIAAAA&#10;IQCjhhNG7AEAACQEAAAOAAAAZHJzL2Uyb0RvYy54bWysU02P0zAQvSPxHyzfaZIu6kLUdA9dlQuC&#10;igXurjNuLPlLY9O0/56x04YVHwcQF8sez3sz73m8fjhbw06AUXvX8WZRcwZO+l67Y8e/fN69esNZ&#10;TML1wngHHb9A5A+bly/WY2hh6QdvekBGJC62Y+j4kFJoqyrKAayICx/A0aXyaEWiIx6rHsVI7NZU&#10;y7peVaPHPqCXECNFH6dLvin8SoFMH5WKkJjpOPWWyoplPeS12qxFe0QRBi2vbYh/6MIK7ajoTPUo&#10;kmDfUP9CZbVEH71KC+lt5ZXSEooGUtPUP6l5GkSAooXMiWG2Kf4/WvnhtEeme3q7t5w5YemNnhIK&#10;fRwS23rnyEGPjC7JqTHElgBbt8frKYY9ZtlnhZYpo8NXIipGkDR2Lj5fZp/hnJik4GrVvG5W9Bzy&#10;dldNFJkqYEzvwFuWNx032mULRCtO72OispR6S8lh49hINZf3deYTNELo+gKI3uh+p43JaRGPh61B&#10;dhI0CLu7+2Z5lxUR2bM0OhlHwaxzUlZ26WJgKvUJFHlFCiaNZUphphVSgkvNldc4ys4wRS3MwHpq&#10;LY/3n4DX/AyFMsF/A54RpbJ3aQZb7Tz+rno631pWU/7NgUl3tuDg+0t582INjWJx7vpt8qw/Pxf4&#10;j8+9+Q4AAP//AwBQSwMEFAAGAAgAAAAhAH4k4xzeAAAACAEAAA8AAABkcnMvZG93bnJldi54bWxM&#10;j0FLw0AQhe+C/2EZwVu7m1KrxGyKKBYPQrEtgrdtdkyCu7Mxu02jv94pHvQ2897jzTfFcvRODNjH&#10;NpCGbKpAIFXBtlRr2G0fJzcgYjJkjQuEGr4wwrI8PytMbsORXnDYpFpwCcXcaGhS6nIpY9WgN3Ea&#10;OiT23kPvTeK1r6XtzZHLvZMzpRbSm5b4QmM6vG+w+tgcvIaHq7XcvX5fb9/WC7X6XD27p2xwWl9e&#10;jHe3IBKO6S8MJ3xGh5KZ9uFANgqnYTLjIMtqDuJkq3nG0/5XkWUh/z9Q/gAAAP//AwBQSwECLQAU&#10;AAYACAAAACEAtoM4kv4AAADhAQAAEwAAAAAAAAAAAAAAAAAAAAAAW0NvbnRlbnRfVHlwZXNdLnht&#10;bFBLAQItABQABgAIAAAAIQA4/SH/1gAAAJQBAAALAAAAAAAAAAAAAAAAAC8BAABfcmVscy8ucmVs&#10;c1BLAQItABQABgAIAAAAIQCjhhNG7AEAACQEAAAOAAAAAAAAAAAAAAAAAC4CAABkcnMvZTJvRG9j&#10;LnhtbFBLAQItABQABgAIAAAAIQB+JOMc3gAAAAgBAAAPAAAAAAAAAAAAAAAAAEYEAABkcnMvZG93&#10;bnJldi54bWxQSwUGAAAAAAQABADzAAAAUQUAAAAA&#10;" strokecolor="#f37123" strokeweight="1pt">
+            <v:line w14:anchorId="65DBEBD4" id="Straight Connector 19" o:spid="_x0000_s1026" style="position:absolute;flip:y;z-index:251655168;visibility:visible;mso-wrap-style:square;mso-width-percent:0;mso-height-percent:0;mso-wrap-distance-left:9pt;mso-wrap-distance-top:0;mso-wrap-distance-right:9pt;mso-wrap-distance-bottom:0;mso-position-horizontal:absolute;mso-position-horizontal-relative:text;mso-position-vertical:absolute;mso-position-vertical-relative:text;mso-width-percent:0;mso-height-percent:0;mso-width-relative:page;mso-height-relative:page" from="-.1pt,5.2pt" to="520.7pt,5.2pt" o:gfxdata="UEsDBBQABgAIAAAAIQC2gziS/gAAAOEBAAATAAAAW0NvbnRlbnRfVHlwZXNdLnhtbJSRQU7DMBBF&#10;90jcwfIWJU67QAgl6YK0S0CoHGBkTxKLZGx5TGhvj5O2G0SRWNoz/78nu9wcxkFMGNg6quQqL6RA&#10;0s5Y6ir5vt9lD1JwBDIwOMJKHpHlpr69KfdHjyxSmriSfYz+USnWPY7AufNIadK6MEJMx9ApD/oD&#10;OlTrorhX2lFEilmcO2RdNtjC5xDF9pCuTyYBB5bi6bQ4syoJ3g9WQ0ymaiLzg5KdCXlKLjvcW893&#10;SUOqXwnz5DrgnHtJTxOsQfEKIT7DmDSUCaxw7Rqn8787ZsmRM9e2VmPeBN4uqYvTtW7jvijg9N/y&#10;JsXecLq0q+WD6m8AAAD//wMAUEsDBBQABgAIAAAAIQA4/SH/1gAAAJQBAAALAAAAX3JlbHMvLnJl&#10;bHOkkMFqwzAMhu+DvYPRfXGawxijTi+j0GvpHsDYimMaW0Yy2fr2M4PBMnrbUb/Q94l/f/hMi1qR&#10;JVI2sOt6UJgd+ZiDgffL8ekFlFSbvV0oo4EbChzGx4f9GRdb25HMsYhqlCwG5lrLq9biZkxWOiqY&#10;22YiTra2kYMu1l1tQD30/bPm3wwYN0x18gb45AdQl1tp5j/sFB2T0FQ7R0nTNEV3j6o9feQzro1i&#10;OWA14Fm+Q8a1a8+Bvu/d/dMb2JY5uiPbhG/ktn4cqGU/er3pcvwCAAD//wMAUEsDBBQABgAIAAAA&#10;IQCjhhNG7AEAACQEAAAOAAAAZHJzL2Uyb0RvYy54bWysU02P0zAQvSPxHyzfaZIu6kLUdA9dlQuC&#10;igXurjNuLPlLY9O0/56x04YVHwcQF8sez3sz73m8fjhbw06AUXvX8WZRcwZO+l67Y8e/fN69esNZ&#10;TML1wngHHb9A5A+bly/WY2hh6QdvekBGJC62Y+j4kFJoqyrKAayICx/A0aXyaEWiIx6rHsVI7NZU&#10;y7peVaPHPqCXECNFH6dLvin8SoFMH5WKkJjpOPWWyoplPeS12qxFe0QRBi2vbYh/6MIK7ajoTPUo&#10;kmDfUP9CZbVEH71KC+lt5ZXSEooGUtPUP6l5GkSAooXMiWG2Kf4/WvnhtEeme3q7t5w5YemNnhIK&#10;fRwS23rnyEGPjC7JqTHElgBbt8frKYY9ZtlnhZYpo8NXIipGkDR2Lj5fZp/hnJik4GrVvG5W9Bzy&#10;dldNFJkqYEzvwFuWNx032mULRCtO72OispR6S8lh49hINZf3deYTNELo+gKI3uh+p43JaRGPh61B&#10;dhI0CLu7+2Z5lxUR2bM0OhlHwaxzUlZ26WJgKvUJFHlFCiaNZUphphVSgkvNldc4ys4wRS3MwHpq&#10;LY/3n4DX/AyFMsF/A54RpbJ3aQZb7Tz+rno631pWU/7NgUl3tuDg+0t582INjWJx7vpt8qw/Pxf4&#10;j8+9+Q4AAP//AwBQSwMEFAAGAAgAAAAhAH4k4xzeAAAACAEAAA8AAABkcnMvZG93bnJldi54bWxM&#10;j0FLw0AQhe+C/2EZwVu7m1KrxGyKKBYPQrEtgrdtdkyCu7Mxu02jv94pHvQ2897jzTfFcvRODNjH&#10;NpCGbKpAIFXBtlRr2G0fJzcgYjJkjQuEGr4wwrI8PytMbsORXnDYpFpwCcXcaGhS6nIpY9WgN3Ea&#10;OiT23kPvTeK1r6XtzZHLvZMzpRbSm5b4QmM6vG+w+tgcvIaHq7XcvX5fb9/WC7X6XD27p2xwWl9e&#10;jHe3IBKO6S8MJ3xGh5KZ9uFANgqnYTLjIMtqDuJkq3nG0/5XkWUh/z9Q/gAAAP//AwBQSwECLQAU&#10;AAYACAAAACEAtoM4kv4AAADhAQAAEwAAAAAAAAAAAAAAAAAAAAAAW0NvbnRlbnRfVHlwZXNdLnht&#10;bFBLAQItABQABgAIAAAAIQA4/SH/1gAAAJQBAAALAAAAAAAAAAAAAAAAAC8BAABfcmVscy8ucmVs&#10;c1BLAQItABQABgAIAAAAIQCjhhNG7AEAACQEAAAOAAAAAAAAAAAAAAAAAC4CAABkcnMvZTJvRG9j&#10;LnhtbFBLAQItABQABgAIAAAAIQB+JOMc3gAAAAgBAAAPAAAAAAAAAAAAAAAAAEYEAABkcnMvZG93&#10;bnJldi54bWxQSwUGAAAAAAQABADzAAAAUQUAAAAA&#10;" strokecolor="#f37123" strokeweight="1pt">
               <v:stroke endcap="round"/>
             </v:line>
           </w:pict>
@@ -7929,7 +7665,6 @@
     <w:r>
       <w:rPr>
         <w:noProof/>
-        <w:lang w:val="bg-BG" w:eastAsia="bg-BG"/>
       </w:rPr>
       <mc:AlternateContent>
         <mc:Choice Requires="wps">
@@ -8037,14 +7772,13 @@
                               <w:noProof/>
                               <w:sz w:val="20"/>
                               <w:szCs w:val="20"/>
-                              <w:lang w:val="bg-BG" w:eastAsia="bg-BG"/>
                             </w:rPr>
                             <w:drawing>
                               <wp:inline distT="0" distB="0" distL="0" distR="0" wp14:anchorId="39419C43" wp14:editId="251486BD">
                                 <wp:extent cx="201930" cy="201930"/>
                                 <wp:effectExtent l="0" t="0" r="7620" b="7620"/>
                                 <wp:docPr id="215" name="Picture 215">
-                                  <a:hlinkClick xmlns:a="http://schemas.openxmlformats.org/drawingml/2006/main" r:id="rId1"/>
+                                  <a:hlinkClick xmlns:a="http://schemas.openxmlformats.org/drawingml/2006/main" r:id="rId3"/>
                                 </wp:docPr>
                                 <wp:cNvGraphicFramePr>
                                   <a:graphicFrameLocks xmlns:a="http://schemas.openxmlformats.org/drawingml/2006/main" noChangeAspect="1"/>
@@ -8112,7 +7846,6 @@
                               <w:noProof/>
                               <w:sz w:val="20"/>
                               <w:szCs w:val="20"/>
-                              <w:lang w:val="bg-BG" w:eastAsia="bg-BG"/>
                             </w:rPr>
                             <w:drawing>
                               <wp:inline distT="0" distB="0" distL="0" distR="0" wp14:anchorId="1F81D6AE" wp14:editId="531598C4">
@@ -8179,7 +7912,6 @@
                               <w:noProof/>
                               <w:sz w:val="20"/>
                               <w:szCs w:val="20"/>
-                              <w:lang w:val="bg-BG" w:eastAsia="bg-BG"/>
                             </w:rPr>
                             <w:drawing>
                               <wp:inline distT="0" distB="0" distL="0" distR="0" wp14:anchorId="7E9282F2" wp14:editId="55B685C2">
@@ -8231,7 +7963,6 @@
                               <w:noProof/>
                               <w:sz w:val="20"/>
                               <w:szCs w:val="20"/>
-                              <w:lang w:val="bg-BG" w:eastAsia="bg-BG"/>
                             </w:rPr>
                             <w:drawing>
                               <wp:inline distT="0" distB="0" distL="0" distR="0" wp14:anchorId="56364974" wp14:editId="7BACC925">
@@ -8283,7 +8014,6 @@
                               <w:noProof/>
                               <w:sz w:val="20"/>
                               <w:szCs w:val="20"/>
-                              <w:lang w:val="bg-BG" w:eastAsia="bg-BG"/>
                             </w:rPr>
                             <w:drawing>
                               <wp:inline distT="0" distB="0" distL="0" distR="0" wp14:anchorId="2EAD80C3" wp14:editId="5131771B">
@@ -8335,7 +8065,6 @@
                               <w:noProof/>
                               <w:sz w:val="20"/>
                               <w:szCs w:val="20"/>
-                              <w:lang w:val="bg-BG" w:eastAsia="bg-BG"/>
                             </w:rPr>
                             <w:drawing>
                               <wp:inline distT="0" distB="0" distL="0" distR="0" wp14:anchorId="71B31E79" wp14:editId="7FA4F5B9">
@@ -8402,7 +8131,6 @@
                               <w:noProof/>
                               <w:sz w:val="20"/>
                               <w:szCs w:val="20"/>
-                              <w:lang w:val="bg-BG" w:eastAsia="bg-BG"/>
                             </w:rPr>
                             <w:drawing>
                               <wp:inline distT="0" distB="0" distL="0" distR="0" wp14:anchorId="7673BE74" wp14:editId="515E58E8">
@@ -8469,7 +8197,6 @@
                               <w:noProof/>
                               <w:sz w:val="20"/>
                               <w:szCs w:val="20"/>
-                              <w:lang w:val="bg-BG" w:eastAsia="bg-BG"/>
                             </w:rPr>
                             <w:drawing>
                               <wp:inline distT="0" distB="0" distL="0" distR="0" wp14:anchorId="2B85A45C" wp14:editId="40FF1C5D">
@@ -8536,7 +8263,6 @@
                               <w:noProof/>
                               <w:sz w:val="20"/>
                               <w:szCs w:val="20"/>
-                              <w:lang w:val="bg-BG" w:eastAsia="bg-BG"/>
                             </w:rPr>
                             <w:drawing>
                               <wp:inline distT="0" distB="0" distL="0" distR="0" wp14:anchorId="15EFE571" wp14:editId="2F41E8BC">
@@ -8663,7 +8389,6 @@
                         <w:noProof/>
                         <w:sz w:val="20"/>
                         <w:szCs w:val="20"/>
-                        <w:lang w:val="bg-BG" w:eastAsia="bg-BG"/>
                       </w:rPr>
                       <w:drawing>
                         <wp:inline distT="0" distB="0" distL="0" distR="0" wp14:anchorId="39419C43" wp14:editId="251486BD">
@@ -8738,7 +8463,6 @@
                         <w:noProof/>
                         <w:sz w:val="20"/>
                         <w:szCs w:val="20"/>
-                        <w:lang w:val="bg-BG" w:eastAsia="bg-BG"/>
                       </w:rPr>
                       <w:drawing>
                         <wp:inline distT="0" distB="0" distL="0" distR="0" wp14:anchorId="1F81D6AE" wp14:editId="531598C4">
@@ -8805,7 +8529,6 @@
                         <w:noProof/>
                         <w:sz w:val="20"/>
                         <w:szCs w:val="20"/>
-                        <w:lang w:val="bg-BG" w:eastAsia="bg-BG"/>
                       </w:rPr>
                       <w:drawing>
                         <wp:inline distT="0" distB="0" distL="0" distR="0" wp14:anchorId="7E9282F2" wp14:editId="55B685C2">
@@ -8857,7 +8580,6 @@
                         <w:noProof/>
                         <w:sz w:val="20"/>
                         <w:szCs w:val="20"/>
-                        <w:lang w:val="bg-BG" w:eastAsia="bg-BG"/>
                       </w:rPr>
                       <w:drawing>
                         <wp:inline distT="0" distB="0" distL="0" distR="0" wp14:anchorId="56364974" wp14:editId="7BACC925">
@@ -8909,7 +8631,6 @@
                         <w:noProof/>
                         <w:sz w:val="20"/>
                         <w:szCs w:val="20"/>
-                        <w:lang w:val="bg-BG" w:eastAsia="bg-BG"/>
                       </w:rPr>
                       <w:drawing>
                         <wp:inline distT="0" distB="0" distL="0" distR="0" wp14:anchorId="2EAD80C3" wp14:editId="5131771B">
@@ -8961,7 +8682,6 @@
                         <w:noProof/>
                         <w:sz w:val="20"/>
                         <w:szCs w:val="20"/>
-                        <w:lang w:val="bg-BG" w:eastAsia="bg-BG"/>
                       </w:rPr>
                       <w:drawing>
                         <wp:inline distT="0" distB="0" distL="0" distR="0" wp14:anchorId="71B31E79" wp14:editId="7FA4F5B9">
@@ -9028,7 +8748,6 @@
                         <w:noProof/>
                         <w:sz w:val="20"/>
                         <w:szCs w:val="20"/>
-                        <w:lang w:val="bg-BG" w:eastAsia="bg-BG"/>
                       </w:rPr>
                       <w:drawing>
                         <wp:inline distT="0" distB="0" distL="0" distR="0" wp14:anchorId="7673BE74" wp14:editId="515E58E8">
@@ -9095,7 +8814,6 @@
                         <w:noProof/>
                         <w:sz w:val="20"/>
                         <w:szCs w:val="20"/>
-                        <w:lang w:val="bg-BG" w:eastAsia="bg-BG"/>
                       </w:rPr>
                       <w:drawing>
                         <wp:inline distT="0" distB="0" distL="0" distR="0" wp14:anchorId="2B85A45C" wp14:editId="40FF1C5D">
@@ -9162,7 +8880,6 @@
                         <w:noProof/>
                         <w:sz w:val="20"/>
                         <w:szCs w:val="20"/>
-                        <w:lang w:val="bg-BG" w:eastAsia="bg-BG"/>
                       </w:rPr>
                       <w:drawing>
                         <wp:inline distT="0" distB="0" distL="0" distR="0" wp14:anchorId="15EFE571" wp14:editId="2F41E8BC">
@@ -9213,7 +8930,6 @@
     <w:r>
       <w:rPr>
         <w:noProof/>
-        <w:lang w:val="bg-BG" w:eastAsia="bg-BG"/>
       </w:rPr>
       <mc:AlternateContent>
         <mc:Choice Requires="wps">
@@ -9324,7 +9040,6 @@
     <w:r>
       <w:rPr>
         <w:noProof/>
-        <w:lang w:val="bg-BG" w:eastAsia="bg-BG"/>
       </w:rPr>
       <mc:AlternateContent>
         <mc:Choice Requires="wps">
@@ -9419,7 +9134,7 @@
                               <w:sz w:val="18"/>
                               <w:szCs w:val="18"/>
                             </w:rPr>
-                            <w:t>13</w:t>
+                            <w:t>6</w:t>
                           </w:r>
                           <w:r>
                             <w:rPr>
@@ -9462,7 +9177,7 @@
                               <w:sz w:val="18"/>
                               <w:szCs w:val="18"/>
                             </w:rPr>
-                            <w:t>13</w:t>
+                            <w:t>7</w:t>
                           </w:r>
                           <w:r>
                             <w:rPr>
@@ -9540,7 +9255,7 @@
                         <w:sz w:val="18"/>
                         <w:szCs w:val="18"/>
                       </w:rPr>
-                      <w:t>13</w:t>
+                      <w:t>6</w:t>
                     </w:r>
                     <w:r>
                       <w:rPr>
@@ -9583,7 +9298,7 @@
                         <w:sz w:val="18"/>
                         <w:szCs w:val="18"/>
                       </w:rPr>
-                      <w:t>13</w:t>
+                      <w:t>7</w:t>
                     </w:r>
                     <w:r>
                       <w:rPr>
@@ -11729,7 +11444,6 @@
     <w:lsdException w:name="HTML Sample" w:semiHidden="1" w:unhideWhenUsed="1"/>
     <w:lsdException w:name="HTML Typewriter" w:semiHidden="1" w:unhideWhenUsed="1"/>
     <w:lsdException w:name="HTML Variable" w:semiHidden="1" w:unhideWhenUsed="1"/>
-    <w:lsdException w:name="Normal Table" w:semiHidden="1" w:unhideWhenUsed="1"/>
     <w:lsdException w:name="annotation subject" w:semiHidden="1" w:unhideWhenUsed="1"/>
     <w:lsdException w:name="No List" w:semiHidden="1" w:unhideWhenUsed="1"/>
     <w:lsdException w:name="Outline List 1" w:semiHidden="1" w:unhideWhenUsed="1"/>
@@ -11772,11 +11486,8 @@
     <w:lsdException w:name="Table Contemporary" w:semiHidden="1" w:unhideWhenUsed="1"/>
     <w:lsdException w:name="Table Elegant" w:semiHidden="1" w:unhideWhenUsed="1"/>
     <w:lsdException w:name="Table Professional" w:semiHidden="1" w:unhideWhenUsed="1"/>
-    <w:lsdException w:name="Table Subtle 1" w:semiHidden="1" w:unhideWhenUsed="1"/>
     <w:lsdException w:name="Table Subtle 2" w:semiHidden="1" w:unhideWhenUsed="1"/>
     <w:lsdException w:name="Table Web 1" w:semiHidden="1" w:unhideWhenUsed="1"/>
-    <w:lsdException w:name="Table Web 2" w:semiHidden="1" w:unhideWhenUsed="1"/>
-    <w:lsdException w:name="Table Web 3" w:semiHidden="1" w:unhideWhenUsed="1"/>
     <w:lsdException w:name="Balloon Text" w:semiHidden="1" w:unhideWhenUsed="1"/>
     <w:lsdException w:name="Table Grid" w:uiPriority="59"/>
     <w:lsdException w:name="Table Theme" w:semiHidden="1" w:unhideWhenUsed="1"/>
@@ -12712,7 +12423,7 @@
 </file>
 
 <file path=customXml/itemProps1.xml><?xml version="1.0" encoding="utf-8"?>
-<ds:datastoreItem xmlns:ds="http://schemas.openxmlformats.org/officeDocument/2006/customXml" ds:itemID="{A36DC1EF-9A4D-4852-BE38-CA8EB235578B}">
+<ds:datastoreItem xmlns:ds="http://schemas.openxmlformats.org/officeDocument/2006/customXml" ds:itemID="{2EC062B1-E284-49DB-A732-6ABF2505FDAA}">
   <ds:schemaRefs>
     <ds:schemaRef ds:uri="http://schemas.openxmlformats.org/officeDocument/2006/bibliography"/>
   </ds:schemaRefs>

</xml_diff>